<commit_message>
saving work, pics almost all added
</commit_message>
<xml_diff>
--- a/helpdocs/Mini_Project_Draft.docx
+++ b/helpdocs/Mini_Project_Draft.docx
@@ -1,6 +1,6 @@
 
 <file path=word/document.xml><?xml version="1.0" encoding="utf-8"?>
-<w:document xmlns:mc="http://schemas.openxmlformats.org/markup-compatibility/2006" xmlns:o="urn:schemas-microsoft-com:office:office" xmlns:r="http://schemas.openxmlformats.org/officeDocument/2006/relationships" xmlns:m="http://schemas.openxmlformats.org/officeDocument/2006/math" xmlns:v="urn:schemas-microsoft-com:vml" xmlns:wp="http://schemas.openxmlformats.org/drawingml/2006/wordprocessingDrawing" xmlns:w10="urn:schemas-microsoft-com:office:word" xmlns:w="http://schemas.openxmlformats.org/wordprocessingml/2006/main" xmlns:wne="http://schemas.microsoft.com/office/word/2006/wordml" xmlns:sl="http://schemas.openxmlformats.org/schemaLibrary/2006/main" xmlns:a="http://schemas.openxmlformats.org/drawingml/2006/main" xmlns:pic="http://schemas.openxmlformats.org/drawingml/2006/picture" xmlns:c="http://schemas.openxmlformats.org/drawingml/2006/chart" xmlns:lc="http://schemas.openxmlformats.org/drawingml/2006/lockedCanvas" xmlns:dgm="http://schemas.openxmlformats.org/drawingml/2006/diagram" xmlns:wps="http://schemas.microsoft.com/office/word/2010/wordprocessingShape" xmlns:wpg="http://schemas.microsoft.com/office/word/2010/wordprocessingGroup" xmlns:w14="http://schemas.microsoft.com/office/word/2010/wordml" xmlns:w15="http://schemas.microsoft.com/office/word/2012/wordml">
+<w:document xmlns:wpc="http://schemas.microsoft.com/office/word/2010/wordprocessingCanvas" xmlns:cx="http://schemas.microsoft.com/office/drawing/2014/chartex" xmlns:cx1="http://schemas.microsoft.com/office/drawing/2015/9/8/chartex" xmlns:cx2="http://schemas.microsoft.com/office/drawing/2015/10/21/chartex" xmlns:cx3="http://schemas.microsoft.com/office/drawing/2016/5/9/chartex" xmlns:cx4="http://schemas.microsoft.com/office/drawing/2016/5/10/chartex" xmlns:cx5="http://schemas.microsoft.com/office/drawing/2016/5/11/chartex" xmlns:cx6="http://schemas.microsoft.com/office/drawing/2016/5/12/chartex" xmlns:cx7="http://schemas.microsoft.com/office/drawing/2016/5/13/chartex" xmlns:cx8="http://schemas.microsoft.com/office/drawing/2016/5/14/chartex" xmlns:mc="http://schemas.openxmlformats.org/markup-compatibility/2006" xmlns:aink="http://schemas.microsoft.com/office/drawing/2016/ink" xmlns:am3d="http://schemas.microsoft.com/office/drawing/2017/model3d" xmlns:o="urn:schemas-microsoft-com:office:office" xmlns:oel="http://schemas.microsoft.com/office/2019/extlst" xmlns:r="http://schemas.openxmlformats.org/officeDocument/2006/relationships" xmlns:m="http://schemas.openxmlformats.org/officeDocument/2006/math" xmlns:v="urn:schemas-microsoft-com:vml" xmlns:wp14="http://schemas.microsoft.com/office/word/2010/wordprocessingDrawing" xmlns:wp="http://schemas.openxmlformats.org/drawingml/2006/wordprocessingDrawing" xmlns:w10="urn:schemas-microsoft-com:office:word" xmlns:w="http://schemas.openxmlformats.org/wordprocessingml/2006/main" xmlns:w14="http://schemas.microsoft.com/office/word/2010/wordml" xmlns:w15="http://schemas.microsoft.com/office/word/2012/wordml" xmlns:w16cex="http://schemas.microsoft.com/office/word/2018/wordml/cex" xmlns:w16cid="http://schemas.microsoft.com/office/word/2016/wordml/cid" xmlns:w16="http://schemas.microsoft.com/office/word/2018/wordml" xmlns:w16sdtdh="http://schemas.microsoft.com/office/word/2020/wordml/sdtdatahash" xmlns:w16se="http://schemas.microsoft.com/office/word/2015/wordml/symex" xmlns:wpg="http://schemas.microsoft.com/office/word/2010/wordprocessingGroup" xmlns:wpi="http://schemas.microsoft.com/office/word/2010/wordprocessingInk" xmlns:wne="http://schemas.microsoft.com/office/word/2006/wordml" xmlns:wps="http://schemas.microsoft.com/office/word/2010/wordprocessingShape" mc:Ignorable="w14 w15 w16se w16cid w16 w16cex w16sdtdh wp14">
   <w:body>
     <w:p>
       <w:pPr>
@@ -11,50 +11,44 @@
       <w:r>
         <w:rPr>
           <w:u w:val="single"/>
-          <w:rtl w:val="0"/>
         </w:rPr>
-        <w:t xml:space="preserve">Research and Analysis</w:t>
-      </w:r>
-    </w:p>
-    <w:p>
-      <w:pPr>
-        <w:rPr/>
-      </w:pPr>
-      <w:r>
-        <w:rPr>
-          <w:rtl w:val="0"/>
-        </w:rPr>
-      </w:r>
-    </w:p>
+        <w:t>Research and Analysis</w:t>
+      </w:r>
+    </w:p>
+    <w:p/>
     <w:p>
       <w:pPr>
         <w:spacing w:line="360" w:lineRule="auto"/>
         <w:jc w:val="both"/>
-        <w:rPr/>
-      </w:pPr>
-      <w:r>
-        <w:rPr>
-          <w:rtl w:val="0"/>
-        </w:rPr>
+      </w:pPr>
+      <w:r>
         <w:tab/>
-        <w:t xml:space="preserve">There are many applications available for seniors nowadays. For example, there is an app called “Personal Caregiver” that reminds seniors to take their medication. Another one called “BrainFit” that gives them games to play to keep their minds active. One last example is “Ten Percent Happier”, an app that helps seniors with loneliness and stress by providing meditation and better sleep for a more positive life. A point in common with all these apps is to help seniors with a certain aspect of their life like their medication and their physical and mental well-being. By analysing what these apps offer combined with the surveys we have sent out to seniors, we have identified features they would want in a phone application to help them stay connected, active and healthy. Our team wants to prototype an app where seniors can connect with their fellow seniors in the care home or neighbourhood so that they can organise group activities like exercising (walking, running, cycling, etc) together, playing games (chess, scrabble, bingo, etc) together or even having field trips together (museum, painting classes, etc). The app would also have an individual section where games are offered so that they can stay mentally active. Daily physical exercises will be prompted every day to encourage the user to exercise. There would also be meditation sessions for relaxation and removing the stress from their day. The app would also have a personal page where you can book appointments with your doctors, check in with therapists and nurses, and keep track of your medication and appointments using a calendar. We believe that all these features would have a positive impact on their lives and bring them more fulfilment by connecting them to other seniors like them and encouraging connectivity that can result in friendships and bring more meaning to their lives.</w:t>
-      </w:r>
-      <w:r>
-        <w:rPr>
-          <w:rtl w:val="0"/>
-        </w:rPr>
-      </w:r>
-    </w:p>
-    <w:p>
-      <w:pPr>
-        <w:rPr/>
-      </w:pPr>
-      <w:r>
-        <w:rPr>
-          <w:rtl w:val="0"/>
-        </w:rPr>
-      </w:r>
-    </w:p>
+      </w:r>
+    </w:p>
+    <w:p>
+      <w:pPr>
+        <w:spacing w:line="360" w:lineRule="auto"/>
+        <w:jc w:val="both"/>
+      </w:pPr>
+    </w:p>
+    <w:p>
+      <w:pPr>
+        <w:spacing w:line="360" w:lineRule="auto"/>
+        <w:jc w:val="both"/>
+      </w:pPr>
+      <w:r>
+        <w:t>There are many applications available for seniors nowadays. For example, there is an app called “Personal Caregiver” that reminds seniors to take their medication. Another one called “</w:t>
+      </w:r>
+      <w:proofErr w:type="spellStart"/>
+      <w:r>
+        <w:t>BrainFit</w:t>
+      </w:r>
+      <w:proofErr w:type="spellEnd"/>
+      <w:r>
+        <w:t>” that gives them games to play to keep their minds active. One last example is “Ten Percent Happier”, an app that helps seniors with loneliness and stress by providing meditation and better sleep for a more positive life. A point in common with all these apps is to help seniors with a certain aspect of their life like their medication and their physical and mental well-being. By analysing what these apps offer combined with the surveys we have sent out to seniors, we have identified features they would want in a phone application to help them stay connected, active and healthy. Our team wants to prototype an app where seniors can connect with their fellow seniors in the care home or neighbourhood so that they can organise group activities like exercising (walking, running, cycling, etc) together, playing games (chess, scrabble, bingo, etc) together or even having field trips together (museum, painting classes, etc). The app would also have an individual section where games are offered so that they can stay mentally active. Daily physical exercises will be prompted every day to encourage the user to exercise. There would also be meditation sessions for relaxation and removing the stress from their day. The app would also have a personal page where you can book appointments with your doctors, check in with therapists and nurses, and keep track of your medication and appointments using a calendar. We believe that all these features would have a positive impact on their lives and bring them more fulfilment by connecting them to other seniors like them and encouraging connectivity that can result in friendships and bring more meaning to their lives.</w:t>
+      </w:r>
+    </w:p>
+    <w:p/>
     <w:p>
       <w:pPr>
         <w:spacing w:line="360" w:lineRule="auto"/>
@@ -65,10 +59,17 @@
       <w:r>
         <w:rPr>
           <w:u w:val="single"/>
-          <w:rtl w:val="0"/>
         </w:rPr>
-        <w:t xml:space="preserve">Most important user goals</w:t>
-      </w:r>
+        <w:t xml:space="preserve">Most important user </w:t>
+      </w:r>
+      <w:proofErr w:type="gramStart"/>
+      <w:r>
+        <w:rPr>
+          <w:u w:val="single"/>
+        </w:rPr>
+        <w:t>goals</w:t>
+      </w:r>
+      <w:proofErr w:type="gramEnd"/>
     </w:p>
     <w:p>
       <w:pPr>
@@ -77,16 +78,9 @@
           <w:numId w:val="1"/>
         </w:numPr>
         <w:spacing w:line="360" w:lineRule="auto"/>
-        <w:ind w:left="720" w:hanging="360"/>
-        <w:rPr>
-          <w:u w:val="none"/>
-        </w:rPr>
-      </w:pPr>
-      <w:r>
-        <w:rPr>
-          <w:rtl w:val="0"/>
-        </w:rPr>
-        <w:t xml:space="preserve">Being able to access and play games like sudoku so that the brain is active (mental wellness).</w:t>
+      </w:pPr>
+      <w:r>
+        <w:t>Being able to access and play games like sudoku so that the brain is active (mental wellness).</w:t>
       </w:r>
     </w:p>
     <w:p>
@@ -96,16 +90,9 @@
           <w:numId w:val="1"/>
         </w:numPr>
         <w:spacing w:line="360" w:lineRule="auto"/>
-        <w:ind w:left="720" w:hanging="360"/>
-        <w:rPr>
-          <w:u w:val="none"/>
-        </w:rPr>
-      </w:pPr>
-      <w:r>
-        <w:rPr>
-          <w:rtl w:val="0"/>
-        </w:rPr>
-        <w:t xml:space="preserve">For their mental wellbeing, the user should be able to set up mediation sessions where they can relax and take a break.</w:t>
+      </w:pPr>
+      <w:r>
+        <w:t>For their mental wellbeing, the user should be able to set up mediation sessions where they can relax and take a break.</w:t>
       </w:r>
     </w:p>
     <w:p>
@@ -115,16 +102,9 @@
           <w:numId w:val="1"/>
         </w:numPr>
         <w:spacing w:line="360" w:lineRule="auto"/>
-        <w:ind w:left="720" w:hanging="360"/>
-        <w:rPr>
-          <w:u w:val="none"/>
-        </w:rPr>
-      </w:pPr>
-      <w:r>
-        <w:rPr>
-          <w:rtl w:val="0"/>
-        </w:rPr>
-        <w:t xml:space="preserve">The user should be able to set up meetings either online or in-person to play games like chess to encourage social interactions and to keep their brain active.</w:t>
+      </w:pPr>
+      <w:r>
+        <w:t>The user should be able to set up meetings either online or in-person to play games like chess to encourage social interactions and to keep their brain active.</w:t>
       </w:r>
     </w:p>
     <w:p>
@@ -134,16 +114,9 @@
           <w:numId w:val="1"/>
         </w:numPr>
         <w:spacing w:line="360" w:lineRule="auto"/>
-        <w:ind w:left="720" w:hanging="360"/>
-        <w:rPr>
-          <w:u w:val="none"/>
-        </w:rPr>
-      </w:pPr>
-      <w:r>
-        <w:rPr>
-          <w:rtl w:val="0"/>
-        </w:rPr>
-        <w:t xml:space="preserve">To stay physically fit, the user can set up daily exercises that target different areas.</w:t>
+      </w:pPr>
+      <w:r>
+        <w:t>To stay physically fit, the user can set up daily exercises that target different areas.</w:t>
       </w:r>
     </w:p>
     <w:p>
@@ -153,16 +126,9 @@
           <w:numId w:val="1"/>
         </w:numPr>
         <w:spacing w:line="360" w:lineRule="auto"/>
-        <w:ind w:left="720" w:hanging="360"/>
-        <w:rPr>
-          <w:u w:val="none"/>
-        </w:rPr>
-      </w:pPr>
-      <w:r>
-        <w:rPr>
-          <w:rtl w:val="0"/>
-        </w:rPr>
-        <w:t xml:space="preserve">The user can book group training/activities with other seniors from the neighbourhood or care home like walking, running, etc to encourage interaction and physical wellness.</w:t>
+      </w:pPr>
+      <w:r>
+        <w:t>The user can book group training/activities with other seniors from the neighbourhood or care home like walking, running, etc to encourage interaction and physical wellness.</w:t>
       </w:r>
     </w:p>
     <w:p>
@@ -172,16 +138,18 @@
           <w:numId w:val="1"/>
         </w:numPr>
         <w:spacing w:line="360" w:lineRule="auto"/>
-        <w:ind w:left="720" w:hanging="360"/>
-        <w:rPr>
-          <w:u w:val="none"/>
-        </w:rPr>
-      </w:pPr>
-      <w:r>
-        <w:rPr>
-          <w:rtl w:val="0"/>
-        </w:rPr>
-        <w:t xml:space="preserve">The user can book group activities like: classes (painting classes), games (bingo), movie/gaming nights and even field trips (museum trips). </w:t>
+      </w:pPr>
+      <w:r>
+        <w:lastRenderedPageBreak/>
+        <w:t xml:space="preserve">The user can book group activities </w:t>
+      </w:r>
+      <w:proofErr w:type="gramStart"/>
+      <w:r>
+        <w:t>like:</w:t>
+      </w:r>
+      <w:proofErr w:type="gramEnd"/>
+      <w:r>
+        <w:t xml:space="preserve"> classes (painting classes), games (bingo), movie/gaming nights and even field trips (museum trips). </w:t>
       </w:r>
     </w:p>
     <w:p>
@@ -191,63 +159,50 @@
           <w:numId w:val="1"/>
         </w:numPr>
         <w:spacing w:line="360" w:lineRule="auto"/>
-        <w:ind w:left="720" w:hanging="360"/>
-        <w:rPr>
-          <w:u w:val="none"/>
-        </w:rPr>
-      </w:pPr>
-      <w:r>
-        <w:rPr>
-          <w:rtl w:val="0"/>
-        </w:rPr>
-        <w:t xml:space="preserve">The user should have a personal section where they can connect with their doctor/nurse/therapist to see what they need to do, to contact them, book appointments and even have reminders (e.g. calendar).</w:t>
-      </w:r>
-    </w:p>
-    <w:p>
-      <w:pPr>
-        <w:spacing w:line="360" w:lineRule="auto"/>
-        <w:rPr/>
-      </w:pPr>
-      <w:r>
-        <w:rPr>
-          <w:rtl w:val="0"/>
-        </w:rPr>
-      </w:r>
-    </w:p>
-    <w:p>
-      <w:pPr>
-        <w:spacing w:line="360" w:lineRule="auto"/>
-        <w:rPr/>
-      </w:pPr>
-      <w:r>
-        <w:rPr>
-          <w:rtl w:val="0"/>
-        </w:rPr>
-      </w:r>
-    </w:p>
-    <w:p>
-      <w:pPr>
-        <w:spacing w:line="360" w:lineRule="auto"/>
-        <w:rPr/>
-      </w:pPr>
-      <w:r>
-        <w:rPr>
-          <w:rtl w:val="0"/>
-        </w:rPr>
-      </w:r>
+      </w:pPr>
+      <w:r>
+        <w:t>The user should have a personal section where they can connect with their doctor/nurse/therapist to see what they need to do, to contact them, book appointments and even have reminders (</w:t>
+      </w:r>
+      <w:proofErr w:type="gramStart"/>
+      <w:r>
+        <w:t>e.g.</w:t>
+      </w:r>
+      <w:proofErr w:type="gramEnd"/>
+      <w:r>
+        <w:t xml:space="preserve"> calendar).</w:t>
+      </w:r>
+    </w:p>
+    <w:p>
+      <w:pPr>
+        <w:spacing w:line="360" w:lineRule="auto"/>
+      </w:pPr>
+    </w:p>
+    <w:p>
+      <w:pPr>
+        <w:spacing w:line="360" w:lineRule="auto"/>
+      </w:pPr>
+    </w:p>
+    <w:p>
+      <w:pPr>
+        <w:spacing w:line="360" w:lineRule="auto"/>
+      </w:pPr>
     </w:p>
     <w:sectPr>
-      <w:pgSz w:h="16834" w:w="11909" w:orient="portrait"/>
-      <w:pgMar w:bottom="1440" w:top="1440" w:left="1440" w:right="1440" w:header="720" w:footer="720"/>
+      <w:pgSz w:w="11909" w:h="16834"/>
+      <w:pgMar w:top="1440" w:right="1440" w:bottom="1440" w:left="1440" w:header="720" w:footer="720" w:gutter="0"/>
       <w:pgNumType w:start="1"/>
+      <w:cols w:space="720"/>
     </w:sectPr>
   </w:body>
 </w:document>
 </file>
 
 <file path=word/numbering.xml><?xml version="1.0" encoding="utf-8"?>
-<w:numbering xmlns:mc="http://schemas.openxmlformats.org/markup-compatibility/2006" xmlns:o="urn:schemas-microsoft-com:office:office" xmlns:r="http://schemas.openxmlformats.org/officeDocument/2006/relationships" xmlns:m="http://schemas.openxmlformats.org/officeDocument/2006/math" xmlns:v="urn:schemas-microsoft-com:vml" xmlns:wp="http://schemas.openxmlformats.org/drawingml/2006/wordprocessingDrawing" xmlns:w10="urn:schemas-microsoft-com:office:word" xmlns:w="http://schemas.openxmlformats.org/wordprocessingml/2006/main" xmlns:wne="http://schemas.microsoft.com/office/word/2006/wordml" xmlns:sl="http://schemas.openxmlformats.org/schemaLibrary/2006/main" xmlns:a="http://schemas.openxmlformats.org/drawingml/2006/main" xmlns:pic="http://schemas.openxmlformats.org/drawingml/2006/picture" xmlns:c="http://schemas.openxmlformats.org/drawingml/2006/chart" xmlns:lc="http://schemas.openxmlformats.org/drawingml/2006/lockedCanvas" xmlns:dgm="http://schemas.openxmlformats.org/drawingml/2006/diagram" xmlns:wps="http://schemas.microsoft.com/office/word/2010/wordprocessingShape" xmlns:wpg="http://schemas.microsoft.com/office/word/2010/wordprocessingGroup" xmlns:w14="http://schemas.microsoft.com/office/word/2010/wordml" xmlns:w15="http://schemas.microsoft.com/office/word/2012/wordml">
-  <w:abstractNum w:abstractNumId="1">
+<w:numbering xmlns:wpc="http://schemas.microsoft.com/office/word/2010/wordprocessingCanvas" xmlns:cx="http://schemas.microsoft.com/office/drawing/2014/chartex" xmlns:cx1="http://schemas.microsoft.com/office/drawing/2015/9/8/chartex" xmlns:cx2="http://schemas.microsoft.com/office/drawing/2015/10/21/chartex" xmlns:cx3="http://schemas.microsoft.com/office/drawing/2016/5/9/chartex" xmlns:cx4="http://schemas.microsoft.com/office/drawing/2016/5/10/chartex" xmlns:cx5="http://schemas.microsoft.com/office/drawing/2016/5/11/chartex" xmlns:cx6="http://schemas.microsoft.com/office/drawing/2016/5/12/chartex" xmlns:cx7="http://schemas.microsoft.com/office/drawing/2016/5/13/chartex" xmlns:cx8="http://schemas.microsoft.com/office/drawing/2016/5/14/chartex" xmlns:mc="http://schemas.openxmlformats.org/markup-compatibility/2006" xmlns:aink="http://schemas.microsoft.com/office/drawing/2016/ink" xmlns:am3d="http://schemas.microsoft.com/office/drawing/2017/model3d" xmlns:o="urn:schemas-microsoft-com:office:office" xmlns:oel="http://schemas.microsoft.com/office/2019/extlst" xmlns:r="http://schemas.openxmlformats.org/officeDocument/2006/relationships" xmlns:m="http://schemas.openxmlformats.org/officeDocument/2006/math" xmlns:v="urn:schemas-microsoft-com:vml" xmlns:wp14="http://schemas.microsoft.com/office/word/2010/wordprocessingDrawing" xmlns:wp="http://schemas.openxmlformats.org/drawingml/2006/wordprocessingDrawing" xmlns:w10="urn:schemas-microsoft-com:office:word" xmlns:w="http://schemas.openxmlformats.org/wordprocessingml/2006/main" xmlns:w14="http://schemas.microsoft.com/office/word/2010/wordml" xmlns:w15="http://schemas.microsoft.com/office/word/2012/wordml" xmlns:w16cex="http://schemas.microsoft.com/office/word/2018/wordml/cex" xmlns:w16cid="http://schemas.microsoft.com/office/word/2016/wordml/cid" xmlns:w16="http://schemas.microsoft.com/office/word/2018/wordml" xmlns:w16sdtdh="http://schemas.microsoft.com/office/word/2020/wordml/sdtdatahash" xmlns:w16se="http://schemas.microsoft.com/office/word/2015/wordml/symex" xmlns:wpg="http://schemas.microsoft.com/office/word/2010/wordprocessingGroup" xmlns:wpi="http://schemas.microsoft.com/office/word/2010/wordprocessingInk" xmlns:wne="http://schemas.microsoft.com/office/word/2006/wordml" xmlns:wps="http://schemas.microsoft.com/office/word/2010/wordprocessingShape" mc:Ignorable="w14 w15 w16se w16cid w16 w16cex w16sdtdh wp14">
+  <w:abstractNum w:abstractNumId="0" w15:restartNumberingAfterBreak="0">
+    <w:nsid w:val="62B03BD0"/>
+    <w:multiLevelType w:val="multilevel"/>
+    <w:tmpl w:val="D592C8EC"/>
     <w:lvl w:ilvl="0">
       <w:start w:val="1"/>
       <w:numFmt w:val="bullet"/>
@@ -357,21 +312,21 @@
       </w:rPr>
     </w:lvl>
   </w:abstractNum>
-  <w:num w:numId="1">
-    <w:abstractNumId w:val="1"/>
+  <w:num w:numId="1" w16cid:durableId="1163274396">
+    <w:abstractNumId w:val="0"/>
   </w:num>
 </w:numbering>
 </file>
 
 <file path=word/styles.xml><?xml version="1.0" encoding="utf-8"?>
-<w:styles xmlns:mc="http://schemas.openxmlformats.org/markup-compatibility/2006" xmlns:o="urn:schemas-microsoft-com:office:office" xmlns:r="http://schemas.openxmlformats.org/officeDocument/2006/relationships" xmlns:m="http://schemas.openxmlformats.org/officeDocument/2006/math" xmlns:v="urn:schemas-microsoft-com:vml" xmlns:wp="http://schemas.openxmlformats.org/drawingml/2006/wordprocessingDrawing" xmlns:w10="urn:schemas-microsoft-com:office:word" xmlns:w="http://schemas.openxmlformats.org/wordprocessingml/2006/main" xmlns:wne="http://schemas.microsoft.com/office/word/2006/wordml" xmlns:sl="http://schemas.openxmlformats.org/schemaLibrary/2006/main" xmlns:a="http://schemas.openxmlformats.org/drawingml/2006/main" xmlns:pic="http://schemas.openxmlformats.org/drawingml/2006/picture" xmlns:c="http://schemas.openxmlformats.org/drawingml/2006/chart" xmlns:lc="http://schemas.openxmlformats.org/drawingml/2006/lockedCanvas" xmlns:dgm="http://schemas.openxmlformats.org/drawingml/2006/diagram" xmlns:wps="http://schemas.microsoft.com/office/word/2010/wordprocessingShape" xmlns:wpg="http://schemas.microsoft.com/office/word/2010/wordprocessingGroup" xmlns:w14="http://schemas.microsoft.com/office/word/2010/wordml" xmlns:w15="http://schemas.microsoft.com/office/word/2012/wordml">
+<w:styles xmlns:mc="http://schemas.openxmlformats.org/markup-compatibility/2006" xmlns:r="http://schemas.openxmlformats.org/officeDocument/2006/relationships" xmlns:w="http://schemas.openxmlformats.org/wordprocessingml/2006/main" xmlns:w14="http://schemas.microsoft.com/office/word/2010/wordml" xmlns:w15="http://schemas.microsoft.com/office/word/2012/wordml" xmlns:w16cex="http://schemas.microsoft.com/office/word/2018/wordml/cex" xmlns:w16cid="http://schemas.microsoft.com/office/word/2016/wordml/cid" xmlns:w16="http://schemas.microsoft.com/office/word/2018/wordml" xmlns:w16sdtdh="http://schemas.microsoft.com/office/word/2020/wordml/sdtdatahash" xmlns:w16se="http://schemas.microsoft.com/office/word/2015/wordml/symex" mc:Ignorable="w14 w15 w16se w16cid w16 w16cex w16sdtdh">
   <w:docDefaults>
     <w:rPrDefault>
       <w:rPr>
-        <w:rFonts w:ascii="Arial" w:cs="Arial" w:eastAsia="Arial" w:hAnsi="Arial"/>
+        <w:rFonts w:ascii="Arial" w:eastAsia="Arial" w:hAnsi="Arial" w:cs="Arial"/>
         <w:sz w:val="22"/>
         <w:szCs w:val="22"/>
-        <w:lang w:val="en_GB"/>
+        <w:lang w:val="en-GB" w:eastAsia="en-CA" w:bidi="ar-SA"/>
       </w:rPr>
     </w:rPrDefault>
     <w:pPrDefault>
@@ -380,21 +335,399 @@
       </w:pPr>
     </w:pPrDefault>
   </w:docDefaults>
-  <w:style w:type="paragraph" w:styleId="Normal" w:default="1">
-    <w:name w:val="normal"/>
-  </w:style>
-  <w:style w:type="table" w:styleId="TableNormal" w:default="1">
-    <w:name w:val="Table Normal"/>
+  <w:latentStyles w:defLockedState="0" w:defUIPriority="99" w:defSemiHidden="0" w:defUnhideWhenUsed="0" w:defQFormat="0" w:count="376">
+    <w:lsdException w:name="Normal" w:uiPriority="0" w:qFormat="1"/>
+    <w:lsdException w:name="heading 1" w:uiPriority="9" w:qFormat="1"/>
+    <w:lsdException w:name="heading 2" w:semiHidden="1" w:uiPriority="9" w:unhideWhenUsed="1" w:qFormat="1"/>
+    <w:lsdException w:name="heading 3" w:semiHidden="1" w:uiPriority="9" w:unhideWhenUsed="1" w:qFormat="1"/>
+    <w:lsdException w:name="heading 4" w:semiHidden="1" w:uiPriority="9" w:unhideWhenUsed="1" w:qFormat="1"/>
+    <w:lsdException w:name="heading 5" w:semiHidden="1" w:uiPriority="9" w:unhideWhenUsed="1" w:qFormat="1"/>
+    <w:lsdException w:name="heading 6" w:semiHidden="1" w:uiPriority="9" w:unhideWhenUsed="1" w:qFormat="1"/>
+    <w:lsdException w:name="heading 7" w:semiHidden="1" w:uiPriority="9" w:unhideWhenUsed="1" w:qFormat="1"/>
+    <w:lsdException w:name="heading 8" w:semiHidden="1" w:uiPriority="9" w:unhideWhenUsed="1" w:qFormat="1"/>
+    <w:lsdException w:name="heading 9" w:semiHidden="1" w:uiPriority="9" w:unhideWhenUsed="1" w:qFormat="1"/>
+    <w:lsdException w:name="index 1" w:semiHidden="1" w:unhideWhenUsed="1"/>
+    <w:lsdException w:name="index 2" w:semiHidden="1" w:unhideWhenUsed="1"/>
+    <w:lsdException w:name="index 3" w:semiHidden="1" w:unhideWhenUsed="1"/>
+    <w:lsdException w:name="index 4" w:semiHidden="1" w:unhideWhenUsed="1"/>
+    <w:lsdException w:name="index 5" w:semiHidden="1" w:unhideWhenUsed="1"/>
+    <w:lsdException w:name="index 6" w:semiHidden="1" w:unhideWhenUsed="1"/>
+    <w:lsdException w:name="index 7" w:semiHidden="1" w:unhideWhenUsed="1"/>
+    <w:lsdException w:name="index 8" w:semiHidden="1" w:unhideWhenUsed="1"/>
+    <w:lsdException w:name="index 9" w:semiHidden="1" w:unhideWhenUsed="1"/>
+    <w:lsdException w:name="toc 1" w:semiHidden="1" w:uiPriority="39" w:unhideWhenUsed="1"/>
+    <w:lsdException w:name="toc 2" w:semiHidden="1" w:uiPriority="39" w:unhideWhenUsed="1"/>
+    <w:lsdException w:name="toc 3" w:semiHidden="1" w:uiPriority="39" w:unhideWhenUsed="1"/>
+    <w:lsdException w:name="toc 4" w:semiHidden="1" w:uiPriority="39" w:unhideWhenUsed="1"/>
+    <w:lsdException w:name="toc 5" w:semiHidden="1" w:uiPriority="39" w:unhideWhenUsed="1"/>
+    <w:lsdException w:name="toc 6" w:semiHidden="1" w:uiPriority="39" w:unhideWhenUsed="1"/>
+    <w:lsdException w:name="toc 7" w:semiHidden="1" w:uiPriority="39" w:unhideWhenUsed="1"/>
+    <w:lsdException w:name="toc 8" w:semiHidden="1" w:uiPriority="39" w:unhideWhenUsed="1"/>
+    <w:lsdException w:name="toc 9" w:semiHidden="1" w:uiPriority="39" w:unhideWhenUsed="1"/>
+    <w:lsdException w:name="Normal Indent" w:semiHidden="1" w:unhideWhenUsed="1"/>
+    <w:lsdException w:name="footnote text" w:semiHidden="1" w:unhideWhenUsed="1"/>
+    <w:lsdException w:name="annotation text" w:semiHidden="1" w:unhideWhenUsed="1"/>
+    <w:lsdException w:name="header" w:semiHidden="1" w:unhideWhenUsed="1"/>
+    <w:lsdException w:name="footer" w:semiHidden="1" w:unhideWhenUsed="1"/>
+    <w:lsdException w:name="index heading" w:semiHidden="1" w:unhideWhenUsed="1"/>
+    <w:lsdException w:name="caption" w:semiHidden="1" w:uiPriority="35" w:unhideWhenUsed="1" w:qFormat="1"/>
+    <w:lsdException w:name="table of figures" w:semiHidden="1" w:unhideWhenUsed="1"/>
+    <w:lsdException w:name="envelope address" w:semiHidden="1" w:unhideWhenUsed="1"/>
+    <w:lsdException w:name="envelope return" w:semiHidden="1" w:unhideWhenUsed="1"/>
+    <w:lsdException w:name="footnote reference" w:semiHidden="1" w:unhideWhenUsed="1"/>
+    <w:lsdException w:name="annotation reference" w:semiHidden="1" w:unhideWhenUsed="1"/>
+    <w:lsdException w:name="line number" w:semiHidden="1" w:unhideWhenUsed="1"/>
+    <w:lsdException w:name="page number" w:semiHidden="1" w:unhideWhenUsed="1"/>
+    <w:lsdException w:name="endnote reference" w:semiHidden="1" w:unhideWhenUsed="1"/>
+    <w:lsdException w:name="endnote text" w:semiHidden="1" w:unhideWhenUsed="1"/>
+    <w:lsdException w:name="table of authorities" w:semiHidden="1" w:unhideWhenUsed="1"/>
+    <w:lsdException w:name="macro" w:semiHidden="1" w:unhideWhenUsed="1"/>
+    <w:lsdException w:name="toa heading" w:semiHidden="1" w:unhideWhenUsed="1"/>
+    <w:lsdException w:name="List" w:semiHidden="1" w:unhideWhenUsed="1"/>
+    <w:lsdException w:name="List Bullet" w:semiHidden="1" w:unhideWhenUsed="1"/>
+    <w:lsdException w:name="List Number" w:semiHidden="1" w:unhideWhenUsed="1"/>
+    <w:lsdException w:name="List 2" w:semiHidden="1" w:unhideWhenUsed="1"/>
+    <w:lsdException w:name="List 3" w:semiHidden="1" w:unhideWhenUsed="1"/>
+    <w:lsdException w:name="List 4" w:semiHidden="1" w:unhideWhenUsed="1"/>
+    <w:lsdException w:name="List 5" w:semiHidden="1" w:unhideWhenUsed="1"/>
+    <w:lsdException w:name="List Bullet 2" w:semiHidden="1" w:unhideWhenUsed="1"/>
+    <w:lsdException w:name="List Bullet 3" w:semiHidden="1" w:unhideWhenUsed="1"/>
+    <w:lsdException w:name="List Bullet 4" w:semiHidden="1" w:unhideWhenUsed="1"/>
+    <w:lsdException w:name="List Bullet 5" w:semiHidden="1" w:unhideWhenUsed="1"/>
+    <w:lsdException w:name="List Number 2" w:semiHidden="1" w:unhideWhenUsed="1"/>
+    <w:lsdException w:name="List Number 3" w:semiHidden="1" w:unhideWhenUsed="1"/>
+    <w:lsdException w:name="List Number 4" w:semiHidden="1" w:unhideWhenUsed="1"/>
+    <w:lsdException w:name="List Number 5" w:semiHidden="1" w:unhideWhenUsed="1"/>
+    <w:lsdException w:name="Title" w:uiPriority="10" w:qFormat="1"/>
+    <w:lsdException w:name="Closing" w:semiHidden="1" w:unhideWhenUsed="1"/>
+    <w:lsdException w:name="Signature" w:semiHidden="1" w:unhideWhenUsed="1"/>
+    <w:lsdException w:name="Default Paragraph Font" w:semiHidden="1" w:uiPriority="1" w:unhideWhenUsed="1"/>
+    <w:lsdException w:name="Body Text" w:semiHidden="1" w:unhideWhenUsed="1"/>
+    <w:lsdException w:name="Body Text Indent" w:semiHidden="1" w:unhideWhenUsed="1"/>
+    <w:lsdException w:name="List Continue" w:semiHidden="1" w:unhideWhenUsed="1"/>
+    <w:lsdException w:name="List Continue 2" w:semiHidden="1" w:unhideWhenUsed="1"/>
+    <w:lsdException w:name="List Continue 3" w:semiHidden="1" w:unhideWhenUsed="1"/>
+    <w:lsdException w:name="List Continue 4" w:semiHidden="1" w:unhideWhenUsed="1"/>
+    <w:lsdException w:name="List Continue 5" w:semiHidden="1" w:unhideWhenUsed="1"/>
+    <w:lsdException w:name="Message Header" w:semiHidden="1" w:unhideWhenUsed="1"/>
+    <w:lsdException w:name="Subtitle" w:uiPriority="11" w:qFormat="1"/>
+    <w:lsdException w:name="Salutation" w:semiHidden="1" w:unhideWhenUsed="1"/>
+    <w:lsdException w:name="Date" w:semiHidden="1" w:unhideWhenUsed="1"/>
+    <w:lsdException w:name="Body Text First Indent" w:semiHidden="1" w:unhideWhenUsed="1"/>
+    <w:lsdException w:name="Body Text First Indent 2" w:semiHidden="1" w:unhideWhenUsed="1"/>
+    <w:lsdException w:name="Note Heading" w:semiHidden="1" w:unhideWhenUsed="1"/>
+    <w:lsdException w:name="Body Text 2" w:semiHidden="1" w:unhideWhenUsed="1"/>
+    <w:lsdException w:name="Body Text 3" w:semiHidden="1" w:unhideWhenUsed="1"/>
+    <w:lsdException w:name="Body Text Indent 2" w:semiHidden="1" w:unhideWhenUsed="1"/>
+    <w:lsdException w:name="Body Text Indent 3" w:semiHidden="1" w:unhideWhenUsed="1"/>
+    <w:lsdException w:name="Block Text" w:semiHidden="1" w:unhideWhenUsed="1"/>
+    <w:lsdException w:name="Hyperlink" w:semiHidden="1" w:unhideWhenUsed="1"/>
+    <w:lsdException w:name="FollowedHyperlink" w:semiHidden="1" w:unhideWhenUsed="1"/>
+    <w:lsdException w:name="Strong" w:uiPriority="22" w:qFormat="1"/>
+    <w:lsdException w:name="Emphasis" w:uiPriority="20" w:qFormat="1"/>
+    <w:lsdException w:name="Document Map" w:semiHidden="1" w:unhideWhenUsed="1"/>
+    <w:lsdException w:name="Plain Text" w:semiHidden="1" w:unhideWhenUsed="1"/>
+    <w:lsdException w:name="E-mail Signature" w:semiHidden="1" w:unhideWhenUsed="1"/>
+    <w:lsdException w:name="HTML Top of Form" w:semiHidden="1" w:unhideWhenUsed="1"/>
+    <w:lsdException w:name="HTML Bottom of Form" w:semiHidden="1" w:unhideWhenUsed="1"/>
+    <w:lsdException w:name="Normal (Web)" w:semiHidden="1" w:unhideWhenUsed="1"/>
+    <w:lsdException w:name="HTML Acronym" w:semiHidden="1" w:unhideWhenUsed="1"/>
+    <w:lsdException w:name="HTML Address" w:semiHidden="1" w:unhideWhenUsed="1"/>
+    <w:lsdException w:name="HTML Cite" w:semiHidden="1" w:unhideWhenUsed="1"/>
+    <w:lsdException w:name="HTML Code" w:semiHidden="1" w:unhideWhenUsed="1"/>
+    <w:lsdException w:name="HTML Definition" w:semiHidden="1" w:unhideWhenUsed="1"/>
+    <w:lsdException w:name="HTML Keyboard" w:semiHidden="1" w:unhideWhenUsed="1"/>
+    <w:lsdException w:name="HTML Preformatted" w:semiHidden="1" w:unhideWhenUsed="1"/>
+    <w:lsdException w:name="HTML Sample" w:semiHidden="1" w:unhideWhenUsed="1"/>
+    <w:lsdException w:name="HTML Typewriter" w:semiHidden="1" w:unhideWhenUsed="1"/>
+    <w:lsdException w:name="HTML Variable" w:semiHidden="1" w:unhideWhenUsed="1"/>
+    <w:lsdException w:name="Normal Table" w:semiHidden="1" w:unhideWhenUsed="1"/>
+    <w:lsdException w:name="annotation subject" w:semiHidden="1" w:unhideWhenUsed="1"/>
+    <w:lsdException w:name="No List" w:semiHidden="1" w:unhideWhenUsed="1"/>
+    <w:lsdException w:name="Outline List 1" w:semiHidden="1" w:unhideWhenUsed="1"/>
+    <w:lsdException w:name="Outline List 2" w:semiHidden="1" w:unhideWhenUsed="1"/>
+    <w:lsdException w:name="Outline List 3" w:semiHidden="1" w:unhideWhenUsed="1"/>
+    <w:lsdException w:name="Table Simple 1" w:semiHidden="1" w:unhideWhenUsed="1"/>
+    <w:lsdException w:name="Table Simple 2" w:semiHidden="1" w:unhideWhenUsed="1"/>
+    <w:lsdException w:name="Table Simple 3" w:semiHidden="1" w:unhideWhenUsed="1"/>
+    <w:lsdException w:name="Table Classic 1" w:semiHidden="1" w:unhideWhenUsed="1"/>
+    <w:lsdException w:name="Table Classic 2" w:semiHidden="1" w:unhideWhenUsed="1"/>
+    <w:lsdException w:name="Table Classic 3" w:semiHidden="1" w:unhideWhenUsed="1"/>
+    <w:lsdException w:name="Table Classic 4" w:semiHidden="1" w:unhideWhenUsed="1"/>
+    <w:lsdException w:name="Table Colorful 1" w:semiHidden="1" w:unhideWhenUsed="1"/>
+    <w:lsdException w:name="Table Colorful 2" w:semiHidden="1" w:unhideWhenUsed="1"/>
+    <w:lsdException w:name="Table Colorful 3" w:semiHidden="1" w:unhideWhenUsed="1"/>
+    <w:lsdException w:name="Table Columns 1" w:semiHidden="1" w:unhideWhenUsed="1"/>
+    <w:lsdException w:name="Table Columns 2" w:semiHidden="1" w:unhideWhenUsed="1"/>
+    <w:lsdException w:name="Table Columns 3" w:semiHidden="1" w:unhideWhenUsed="1"/>
+    <w:lsdException w:name="Table Columns 4" w:semiHidden="1" w:unhideWhenUsed="1"/>
+    <w:lsdException w:name="Table Columns 5" w:semiHidden="1" w:unhideWhenUsed="1"/>
+    <w:lsdException w:name="Table Grid 1" w:semiHidden="1" w:unhideWhenUsed="1"/>
+    <w:lsdException w:name="Table Grid 2" w:semiHidden="1" w:unhideWhenUsed="1"/>
+    <w:lsdException w:name="Table Grid 3" w:semiHidden="1" w:unhideWhenUsed="1"/>
+    <w:lsdException w:name="Table Grid 4" w:semiHidden="1" w:unhideWhenUsed="1"/>
+    <w:lsdException w:name="Table Grid 5" w:semiHidden="1" w:unhideWhenUsed="1"/>
+    <w:lsdException w:name="Table Grid 6" w:semiHidden="1" w:unhideWhenUsed="1"/>
+    <w:lsdException w:name="Table Grid 7" w:semiHidden="1" w:unhideWhenUsed="1"/>
+    <w:lsdException w:name="Table Grid 8" w:semiHidden="1" w:unhideWhenUsed="1"/>
+    <w:lsdException w:name="Table List 1" w:semiHidden="1" w:unhideWhenUsed="1"/>
+    <w:lsdException w:name="Table List 2" w:semiHidden="1" w:unhideWhenUsed="1"/>
+    <w:lsdException w:name="Table List 3" w:semiHidden="1" w:unhideWhenUsed="1"/>
+    <w:lsdException w:name="Table List 4" w:semiHidden="1" w:unhideWhenUsed="1"/>
+    <w:lsdException w:name="Table List 5" w:semiHidden="1" w:unhideWhenUsed="1"/>
+    <w:lsdException w:name="Table List 6" w:semiHidden="1" w:unhideWhenUsed="1"/>
+    <w:lsdException w:name="Table List 7" w:semiHidden="1" w:unhideWhenUsed="1"/>
+    <w:lsdException w:name="Table List 8" w:semiHidden="1" w:unhideWhenUsed="1"/>
+    <w:lsdException w:name="Table 3D effects 1" w:semiHidden="1" w:unhideWhenUsed="1"/>
+    <w:lsdException w:name="Table 3D effects 2" w:semiHidden="1" w:unhideWhenUsed="1"/>
+    <w:lsdException w:name="Table 3D effects 3" w:semiHidden="1" w:unhideWhenUsed="1"/>
+    <w:lsdException w:name="Table Contemporary" w:semiHidden="1" w:unhideWhenUsed="1"/>
+    <w:lsdException w:name="Table Elegant" w:semiHidden="1" w:unhideWhenUsed="1"/>
+    <w:lsdException w:name="Table Professional" w:semiHidden="1" w:unhideWhenUsed="1"/>
+    <w:lsdException w:name="Table Subtle 1" w:semiHidden="1" w:unhideWhenUsed="1"/>
+    <w:lsdException w:name="Table Subtle 2" w:semiHidden="1" w:unhideWhenUsed="1"/>
+    <w:lsdException w:name="Table Web 1" w:semiHidden="1" w:unhideWhenUsed="1"/>
+    <w:lsdException w:name="Table Web 2" w:semiHidden="1" w:unhideWhenUsed="1"/>
+    <w:lsdException w:name="Table Web 3" w:semiHidden="1" w:unhideWhenUsed="1"/>
+    <w:lsdException w:name="Balloon Text" w:semiHidden="1" w:unhideWhenUsed="1"/>
+    <w:lsdException w:name="Table Grid" w:uiPriority="39"/>
+    <w:lsdException w:name="Table Theme" w:semiHidden="1" w:unhideWhenUsed="1"/>
+    <w:lsdException w:name="Placeholder Text" w:semiHidden="1"/>
+    <w:lsdException w:name="No Spacing" w:uiPriority="1" w:qFormat="1"/>
+    <w:lsdException w:name="Light Shading" w:uiPriority="60"/>
+    <w:lsdException w:name="Light List" w:uiPriority="61"/>
+    <w:lsdException w:name="Light Grid" w:uiPriority="62"/>
+    <w:lsdException w:name="Medium Shading 1" w:uiPriority="63"/>
+    <w:lsdException w:name="Medium Shading 2" w:uiPriority="64"/>
+    <w:lsdException w:name="Medium List 1" w:uiPriority="65"/>
+    <w:lsdException w:name="Medium List 2" w:uiPriority="66"/>
+    <w:lsdException w:name="Medium Grid 1" w:uiPriority="67"/>
+    <w:lsdException w:name="Medium Grid 2" w:uiPriority="68"/>
+    <w:lsdException w:name="Medium Grid 3" w:uiPriority="69"/>
+    <w:lsdException w:name="Dark List" w:uiPriority="70"/>
+    <w:lsdException w:name="Colorful Shading" w:uiPriority="71"/>
+    <w:lsdException w:name="Colorful List" w:uiPriority="72"/>
+    <w:lsdException w:name="Colorful Grid" w:uiPriority="73"/>
+    <w:lsdException w:name="Light Shading Accent 1" w:uiPriority="60"/>
+    <w:lsdException w:name="Light List Accent 1" w:uiPriority="61"/>
+    <w:lsdException w:name="Light Grid Accent 1" w:uiPriority="62"/>
+    <w:lsdException w:name="Medium Shading 1 Accent 1" w:uiPriority="63"/>
+    <w:lsdException w:name="Medium Shading 2 Accent 1" w:uiPriority="64"/>
+    <w:lsdException w:name="Medium List 1 Accent 1" w:uiPriority="65"/>
+    <w:lsdException w:name="Revision" w:semiHidden="1"/>
+    <w:lsdException w:name="List Paragraph" w:uiPriority="34" w:qFormat="1"/>
+    <w:lsdException w:name="Quote" w:uiPriority="29" w:qFormat="1"/>
+    <w:lsdException w:name="Intense Quote" w:uiPriority="30" w:qFormat="1"/>
+    <w:lsdException w:name="Medium List 2 Accent 1" w:uiPriority="66"/>
+    <w:lsdException w:name="Medium Grid 1 Accent 1" w:uiPriority="67"/>
+    <w:lsdException w:name="Medium Grid 2 Accent 1" w:uiPriority="68"/>
+    <w:lsdException w:name="Medium Grid 3 Accent 1" w:uiPriority="69"/>
+    <w:lsdException w:name="Dark List Accent 1" w:uiPriority="70"/>
+    <w:lsdException w:name="Colorful Shading Accent 1" w:uiPriority="71"/>
+    <w:lsdException w:name="Colorful List Accent 1" w:uiPriority="72"/>
+    <w:lsdException w:name="Colorful Grid Accent 1" w:uiPriority="73"/>
+    <w:lsdException w:name="Light Shading Accent 2" w:uiPriority="60"/>
+    <w:lsdException w:name="Light List Accent 2" w:uiPriority="61"/>
+    <w:lsdException w:name="Light Grid Accent 2" w:uiPriority="62"/>
+    <w:lsdException w:name="Medium Shading 1 Accent 2" w:uiPriority="63"/>
+    <w:lsdException w:name="Medium Shading 2 Accent 2" w:uiPriority="64"/>
+    <w:lsdException w:name="Medium List 1 Accent 2" w:uiPriority="65"/>
+    <w:lsdException w:name="Medium List 2 Accent 2" w:uiPriority="66"/>
+    <w:lsdException w:name="Medium Grid 1 Accent 2" w:uiPriority="67"/>
+    <w:lsdException w:name="Medium Grid 2 Accent 2" w:uiPriority="68"/>
+    <w:lsdException w:name="Medium Grid 3 Accent 2" w:uiPriority="69"/>
+    <w:lsdException w:name="Dark List Accent 2" w:uiPriority="70"/>
+    <w:lsdException w:name="Colorful Shading Accent 2" w:uiPriority="71"/>
+    <w:lsdException w:name="Colorful List Accent 2" w:uiPriority="72"/>
+    <w:lsdException w:name="Colorful Grid Accent 2" w:uiPriority="73"/>
+    <w:lsdException w:name="Light Shading Accent 3" w:uiPriority="60"/>
+    <w:lsdException w:name="Light List Accent 3" w:uiPriority="61"/>
+    <w:lsdException w:name="Light Grid Accent 3" w:uiPriority="62"/>
+    <w:lsdException w:name="Medium Shading 1 Accent 3" w:uiPriority="63"/>
+    <w:lsdException w:name="Medium Shading 2 Accent 3" w:uiPriority="64"/>
+    <w:lsdException w:name="Medium List 1 Accent 3" w:uiPriority="65"/>
+    <w:lsdException w:name="Medium List 2 Accent 3" w:uiPriority="66"/>
+    <w:lsdException w:name="Medium Grid 1 Accent 3" w:uiPriority="67"/>
+    <w:lsdException w:name="Medium Grid 2 Accent 3" w:uiPriority="68"/>
+    <w:lsdException w:name="Medium Grid 3 Accent 3" w:uiPriority="69"/>
+    <w:lsdException w:name="Dark List Accent 3" w:uiPriority="70"/>
+    <w:lsdException w:name="Colorful Shading Accent 3" w:uiPriority="71"/>
+    <w:lsdException w:name="Colorful List Accent 3" w:uiPriority="72"/>
+    <w:lsdException w:name="Colorful Grid Accent 3" w:uiPriority="73"/>
+    <w:lsdException w:name="Light Shading Accent 4" w:uiPriority="60"/>
+    <w:lsdException w:name="Light List Accent 4" w:uiPriority="61"/>
+    <w:lsdException w:name="Light Grid Accent 4" w:uiPriority="62"/>
+    <w:lsdException w:name="Medium Shading 1 Accent 4" w:uiPriority="63"/>
+    <w:lsdException w:name="Medium Shading 2 Accent 4" w:uiPriority="64"/>
+    <w:lsdException w:name="Medium List 1 Accent 4" w:uiPriority="65"/>
+    <w:lsdException w:name="Medium List 2 Accent 4" w:uiPriority="66"/>
+    <w:lsdException w:name="Medium Grid 1 Accent 4" w:uiPriority="67"/>
+    <w:lsdException w:name="Medium Grid 2 Accent 4" w:uiPriority="68"/>
+    <w:lsdException w:name="Medium Grid 3 Accent 4" w:uiPriority="69"/>
+    <w:lsdException w:name="Dark List Accent 4" w:uiPriority="70"/>
+    <w:lsdException w:name="Colorful Shading Accent 4" w:uiPriority="71"/>
+    <w:lsdException w:name="Colorful List Accent 4" w:uiPriority="72"/>
+    <w:lsdException w:name="Colorful Grid Accent 4" w:uiPriority="73"/>
+    <w:lsdException w:name="Light Shading Accent 5" w:uiPriority="60"/>
+    <w:lsdException w:name="Light List Accent 5" w:uiPriority="61"/>
+    <w:lsdException w:name="Light Grid Accent 5" w:uiPriority="62"/>
+    <w:lsdException w:name="Medium Shading 1 Accent 5" w:uiPriority="63"/>
+    <w:lsdException w:name="Medium Shading 2 Accent 5" w:uiPriority="64"/>
+    <w:lsdException w:name="Medium List 1 Accent 5" w:uiPriority="65"/>
+    <w:lsdException w:name="Medium List 2 Accent 5" w:uiPriority="66"/>
+    <w:lsdException w:name="Medium Grid 1 Accent 5" w:uiPriority="67"/>
+    <w:lsdException w:name="Medium Grid 2 Accent 5" w:uiPriority="68"/>
+    <w:lsdException w:name="Medium Grid 3 Accent 5" w:uiPriority="69"/>
+    <w:lsdException w:name="Dark List Accent 5" w:uiPriority="70"/>
+    <w:lsdException w:name="Colorful Shading Accent 5" w:uiPriority="71"/>
+    <w:lsdException w:name="Colorful List Accent 5" w:uiPriority="72"/>
+    <w:lsdException w:name="Colorful Grid Accent 5" w:uiPriority="73"/>
+    <w:lsdException w:name="Light Shading Accent 6" w:uiPriority="60"/>
+    <w:lsdException w:name="Light List Accent 6" w:uiPriority="61"/>
+    <w:lsdException w:name="Light Grid Accent 6" w:uiPriority="62"/>
+    <w:lsdException w:name="Medium Shading 1 Accent 6" w:uiPriority="63"/>
+    <w:lsdException w:name="Medium Shading 2 Accent 6" w:uiPriority="64"/>
+    <w:lsdException w:name="Medium List 1 Accent 6" w:uiPriority="65"/>
+    <w:lsdException w:name="Medium List 2 Accent 6" w:uiPriority="66"/>
+    <w:lsdException w:name="Medium Grid 1 Accent 6" w:uiPriority="67"/>
+    <w:lsdException w:name="Medium Grid 2 Accent 6" w:uiPriority="68"/>
+    <w:lsdException w:name="Medium Grid 3 Accent 6" w:uiPriority="69"/>
+    <w:lsdException w:name="Dark List Accent 6" w:uiPriority="70"/>
+    <w:lsdException w:name="Colorful Shading Accent 6" w:uiPriority="71"/>
+    <w:lsdException w:name="Colorful List Accent 6" w:uiPriority="72"/>
+    <w:lsdException w:name="Colorful Grid Accent 6" w:uiPriority="73"/>
+    <w:lsdException w:name="Subtle Emphasis" w:uiPriority="19" w:qFormat="1"/>
+    <w:lsdException w:name="Intense Emphasis" w:uiPriority="21" w:qFormat="1"/>
+    <w:lsdException w:name="Subtle Reference" w:uiPriority="31" w:qFormat="1"/>
+    <w:lsdException w:name="Intense Reference" w:uiPriority="32" w:qFormat="1"/>
+    <w:lsdException w:name="Book Title" w:uiPriority="33" w:qFormat="1"/>
+    <w:lsdException w:name="Bibliography" w:semiHidden="1" w:uiPriority="37" w:unhideWhenUsed="1"/>
+    <w:lsdException w:name="TOC Heading" w:semiHidden="1" w:uiPriority="39" w:unhideWhenUsed="1" w:qFormat="1"/>
+    <w:lsdException w:name="Plain Table 1" w:uiPriority="41"/>
+    <w:lsdException w:name="Plain Table 2" w:uiPriority="42"/>
+    <w:lsdException w:name="Plain Table 3" w:uiPriority="43"/>
+    <w:lsdException w:name="Plain Table 4" w:uiPriority="44"/>
+    <w:lsdException w:name="Plain Table 5" w:uiPriority="45"/>
+    <w:lsdException w:name="Grid Table Light" w:uiPriority="40"/>
+    <w:lsdException w:name="Grid Table 1 Light" w:uiPriority="46"/>
+    <w:lsdException w:name="Grid Table 2" w:uiPriority="47"/>
+    <w:lsdException w:name="Grid Table 3" w:uiPriority="48"/>
+    <w:lsdException w:name="Grid Table 4" w:uiPriority="49"/>
+    <w:lsdException w:name="Grid Table 5 Dark" w:uiPriority="50"/>
+    <w:lsdException w:name="Grid Table 6 Colorful" w:uiPriority="51"/>
+    <w:lsdException w:name="Grid Table 7 Colorful" w:uiPriority="52"/>
+    <w:lsdException w:name="Grid Table 1 Light Accent 1" w:uiPriority="46"/>
+    <w:lsdException w:name="Grid Table 2 Accent 1" w:uiPriority="47"/>
+    <w:lsdException w:name="Grid Table 3 Accent 1" w:uiPriority="48"/>
+    <w:lsdException w:name="Grid Table 4 Accent 1" w:uiPriority="49"/>
+    <w:lsdException w:name="Grid Table 5 Dark Accent 1" w:uiPriority="50"/>
+    <w:lsdException w:name="Grid Table 6 Colorful Accent 1" w:uiPriority="51"/>
+    <w:lsdException w:name="Grid Table 7 Colorful Accent 1" w:uiPriority="52"/>
+    <w:lsdException w:name="Grid Table 1 Light Accent 2" w:uiPriority="46"/>
+    <w:lsdException w:name="Grid Table 2 Accent 2" w:uiPriority="47"/>
+    <w:lsdException w:name="Grid Table 3 Accent 2" w:uiPriority="48"/>
+    <w:lsdException w:name="Grid Table 4 Accent 2" w:uiPriority="49"/>
+    <w:lsdException w:name="Grid Table 5 Dark Accent 2" w:uiPriority="50"/>
+    <w:lsdException w:name="Grid Table 6 Colorful Accent 2" w:uiPriority="51"/>
+    <w:lsdException w:name="Grid Table 7 Colorful Accent 2" w:uiPriority="52"/>
+    <w:lsdException w:name="Grid Table 1 Light Accent 3" w:uiPriority="46"/>
+    <w:lsdException w:name="Grid Table 2 Accent 3" w:uiPriority="47"/>
+    <w:lsdException w:name="Grid Table 3 Accent 3" w:uiPriority="48"/>
+    <w:lsdException w:name="Grid Table 4 Accent 3" w:uiPriority="49"/>
+    <w:lsdException w:name="Grid Table 5 Dark Accent 3" w:uiPriority="50"/>
+    <w:lsdException w:name="Grid Table 6 Colorful Accent 3" w:uiPriority="51"/>
+    <w:lsdException w:name="Grid Table 7 Colorful Accent 3" w:uiPriority="52"/>
+    <w:lsdException w:name="Grid Table 1 Light Accent 4" w:uiPriority="46"/>
+    <w:lsdException w:name="Grid Table 2 Accent 4" w:uiPriority="47"/>
+    <w:lsdException w:name="Grid Table 3 Accent 4" w:uiPriority="48"/>
+    <w:lsdException w:name="Grid Table 4 Accent 4" w:uiPriority="49"/>
+    <w:lsdException w:name="Grid Table 5 Dark Accent 4" w:uiPriority="50"/>
+    <w:lsdException w:name="Grid Table 6 Colorful Accent 4" w:uiPriority="51"/>
+    <w:lsdException w:name="Grid Table 7 Colorful Accent 4" w:uiPriority="52"/>
+    <w:lsdException w:name="Grid Table 1 Light Accent 5" w:uiPriority="46"/>
+    <w:lsdException w:name="Grid Table 2 Accent 5" w:uiPriority="47"/>
+    <w:lsdException w:name="Grid Table 3 Accent 5" w:uiPriority="48"/>
+    <w:lsdException w:name="Grid Table 4 Accent 5" w:uiPriority="49"/>
+    <w:lsdException w:name="Grid Table 5 Dark Accent 5" w:uiPriority="50"/>
+    <w:lsdException w:name="Grid Table 6 Colorful Accent 5" w:uiPriority="51"/>
+    <w:lsdException w:name="Grid Table 7 Colorful Accent 5" w:uiPriority="52"/>
+    <w:lsdException w:name="Grid Table 1 Light Accent 6" w:uiPriority="46"/>
+    <w:lsdException w:name="Grid Table 2 Accent 6" w:uiPriority="47"/>
+    <w:lsdException w:name="Grid Table 3 Accent 6" w:uiPriority="48"/>
+    <w:lsdException w:name="Grid Table 4 Accent 6" w:uiPriority="49"/>
+    <w:lsdException w:name="Grid Table 5 Dark Accent 6" w:uiPriority="50"/>
+    <w:lsdException w:name="Grid Table 6 Colorful Accent 6" w:uiPriority="51"/>
+    <w:lsdException w:name="Grid Table 7 Colorful Accent 6" w:uiPriority="52"/>
+    <w:lsdException w:name="List Table 1 Light" w:uiPriority="46"/>
+    <w:lsdException w:name="List Table 2" w:uiPriority="47"/>
+    <w:lsdException w:name="List Table 3" w:uiPriority="48"/>
+    <w:lsdException w:name="List Table 4" w:uiPriority="49"/>
+    <w:lsdException w:name="List Table 5 Dark" w:uiPriority="50"/>
+    <w:lsdException w:name="List Table 6 Colorful" w:uiPriority="51"/>
+    <w:lsdException w:name="List Table 7 Colorful" w:uiPriority="52"/>
+    <w:lsdException w:name="List Table 1 Light Accent 1" w:uiPriority="46"/>
+    <w:lsdException w:name="List Table 2 Accent 1" w:uiPriority="47"/>
+    <w:lsdException w:name="List Table 3 Accent 1" w:uiPriority="48"/>
+    <w:lsdException w:name="List Table 4 Accent 1" w:uiPriority="49"/>
+    <w:lsdException w:name="List Table 5 Dark Accent 1" w:uiPriority="50"/>
+    <w:lsdException w:name="List Table 6 Colorful Accent 1" w:uiPriority="51"/>
+    <w:lsdException w:name="List Table 7 Colorful Accent 1" w:uiPriority="52"/>
+    <w:lsdException w:name="List Table 1 Light Accent 2" w:uiPriority="46"/>
+    <w:lsdException w:name="List Table 2 Accent 2" w:uiPriority="47"/>
+    <w:lsdException w:name="List Table 3 Accent 2" w:uiPriority="48"/>
+    <w:lsdException w:name="List Table 4 Accent 2" w:uiPriority="49"/>
+    <w:lsdException w:name="List Table 5 Dark Accent 2" w:uiPriority="50"/>
+    <w:lsdException w:name="List Table 6 Colorful Accent 2" w:uiPriority="51"/>
+    <w:lsdException w:name="List Table 7 Colorful Accent 2" w:uiPriority="52"/>
+    <w:lsdException w:name="List Table 1 Light Accent 3" w:uiPriority="46"/>
+    <w:lsdException w:name="List Table 2 Accent 3" w:uiPriority="47"/>
+    <w:lsdException w:name="List Table 3 Accent 3" w:uiPriority="48"/>
+    <w:lsdException w:name="List Table 4 Accent 3" w:uiPriority="49"/>
+    <w:lsdException w:name="List Table 5 Dark Accent 3" w:uiPriority="50"/>
+    <w:lsdException w:name="List Table 6 Colorful Accent 3" w:uiPriority="51"/>
+    <w:lsdException w:name="List Table 7 Colorful Accent 3" w:uiPriority="52"/>
+    <w:lsdException w:name="List Table 1 Light Accent 4" w:uiPriority="46"/>
+    <w:lsdException w:name="List Table 2 Accent 4" w:uiPriority="47"/>
+    <w:lsdException w:name="List Table 3 Accent 4" w:uiPriority="48"/>
+    <w:lsdException w:name="List Table 4 Accent 4" w:uiPriority="49"/>
+    <w:lsdException w:name="List Table 5 Dark Accent 4" w:uiPriority="50"/>
+    <w:lsdException w:name="List Table 6 Colorful Accent 4" w:uiPriority="51"/>
+    <w:lsdException w:name="List Table 7 Colorful Accent 4" w:uiPriority="52"/>
+    <w:lsdException w:name="List Table 1 Light Accent 5" w:uiPriority="46"/>
+    <w:lsdException w:name="List Table 2 Accent 5" w:uiPriority="47"/>
+    <w:lsdException w:name="List Table 3 Accent 5" w:uiPriority="48"/>
+    <w:lsdException w:name="List Table 4 Accent 5" w:uiPriority="49"/>
+    <w:lsdException w:name="List Table 5 Dark Accent 5" w:uiPriority="50"/>
+    <w:lsdException w:name="List Table 6 Colorful Accent 5" w:uiPriority="51"/>
+    <w:lsdException w:name="List Table 7 Colorful Accent 5" w:uiPriority="52"/>
+    <w:lsdException w:name="List Table 1 Light Accent 6" w:uiPriority="46"/>
+    <w:lsdException w:name="List Table 2 Accent 6" w:uiPriority="47"/>
+    <w:lsdException w:name="List Table 3 Accent 6" w:uiPriority="48"/>
+    <w:lsdException w:name="List Table 4 Accent 6" w:uiPriority="49"/>
+    <w:lsdException w:name="List Table 5 Dark Accent 6" w:uiPriority="50"/>
+    <w:lsdException w:name="List Table 6 Colorful Accent 6" w:uiPriority="51"/>
+    <w:lsdException w:name="List Table 7 Colorful Accent 6" w:uiPriority="52"/>
+    <w:lsdException w:name="Mention" w:semiHidden="1" w:unhideWhenUsed="1"/>
+    <w:lsdException w:name="Smart Hyperlink" w:semiHidden="1" w:unhideWhenUsed="1"/>
+    <w:lsdException w:name="Hashtag" w:semiHidden="1" w:unhideWhenUsed="1"/>
+    <w:lsdException w:name="Unresolved Mention" w:semiHidden="1" w:unhideWhenUsed="1"/>
+    <w:lsdException w:name="Smart Link" w:semiHidden="1" w:unhideWhenUsed="1"/>
+  </w:latentStyles>
+  <w:style w:type="paragraph" w:default="1" w:styleId="Normal">
+    <w:name w:val="Normal"/>
+    <w:qFormat/>
   </w:style>
   <w:style w:type="paragraph" w:styleId="Heading1">
     <w:name w:val="heading 1"/>
     <w:basedOn w:val="Normal"/>
     <w:next w:val="Normal"/>
+    <w:uiPriority w:val="9"/>
+    <w:qFormat/>
     <w:pPr>
-      <w:keepNext w:val="1"/>
-      <w:keepLines w:val="1"/>
-      <w:pageBreakBefore w:val="0"/>
-      <w:spacing w:after="120" w:before="400" w:lineRule="auto"/>
+      <w:keepNext/>
+      <w:keepLines/>
+      <w:spacing w:before="400" w:after="120"/>
+      <w:outlineLvl w:val="0"/>
     </w:pPr>
     <w:rPr>
       <w:sz w:val="40"/>
@@ -405,14 +738,17 @@
     <w:name w:val="heading 2"/>
     <w:basedOn w:val="Normal"/>
     <w:next w:val="Normal"/>
+    <w:uiPriority w:val="9"/>
+    <w:semiHidden/>
+    <w:unhideWhenUsed/>
+    <w:qFormat/>
     <w:pPr>
-      <w:keepNext w:val="1"/>
-      <w:keepLines w:val="1"/>
-      <w:pageBreakBefore w:val="0"/>
-      <w:spacing w:after="120" w:before="360" w:lineRule="auto"/>
+      <w:keepNext/>
+      <w:keepLines/>
+      <w:spacing w:before="360" w:after="120"/>
+      <w:outlineLvl w:val="1"/>
     </w:pPr>
     <w:rPr>
-      <w:b w:val="0"/>
       <w:sz w:val="32"/>
       <w:szCs w:val="32"/>
     </w:rPr>
@@ -421,14 +757,17 @@
     <w:name w:val="heading 3"/>
     <w:basedOn w:val="Normal"/>
     <w:next w:val="Normal"/>
+    <w:uiPriority w:val="9"/>
+    <w:semiHidden/>
+    <w:unhideWhenUsed/>
+    <w:qFormat/>
     <w:pPr>
-      <w:keepNext w:val="1"/>
-      <w:keepLines w:val="1"/>
-      <w:pageBreakBefore w:val="0"/>
-      <w:spacing w:after="80" w:before="320" w:lineRule="auto"/>
+      <w:keepNext/>
+      <w:keepLines/>
+      <w:spacing w:before="320" w:after="80"/>
+      <w:outlineLvl w:val="2"/>
     </w:pPr>
     <w:rPr>
-      <w:b w:val="0"/>
       <w:color w:val="434343"/>
       <w:sz w:val="28"/>
       <w:szCs w:val="28"/>
@@ -438,11 +777,15 @@
     <w:name w:val="heading 4"/>
     <w:basedOn w:val="Normal"/>
     <w:next w:val="Normal"/>
+    <w:uiPriority w:val="9"/>
+    <w:semiHidden/>
+    <w:unhideWhenUsed/>
+    <w:qFormat/>
     <w:pPr>
-      <w:keepNext w:val="1"/>
-      <w:keepLines w:val="1"/>
-      <w:pageBreakBefore w:val="0"/>
-      <w:spacing w:after="80" w:before="280" w:lineRule="auto"/>
+      <w:keepNext/>
+      <w:keepLines/>
+      <w:spacing w:before="280" w:after="80"/>
+      <w:outlineLvl w:val="3"/>
     </w:pPr>
     <w:rPr>
       <w:color w:val="666666"/>
@@ -454,44 +797,76 @@
     <w:name w:val="heading 5"/>
     <w:basedOn w:val="Normal"/>
     <w:next w:val="Normal"/>
+    <w:uiPriority w:val="9"/>
+    <w:semiHidden/>
+    <w:unhideWhenUsed/>
+    <w:qFormat/>
     <w:pPr>
-      <w:keepNext w:val="1"/>
-      <w:keepLines w:val="1"/>
-      <w:pageBreakBefore w:val="0"/>
-      <w:spacing w:after="80" w:before="240" w:lineRule="auto"/>
+      <w:keepNext/>
+      <w:keepLines/>
+      <w:spacing w:before="240" w:after="80"/>
+      <w:outlineLvl w:val="4"/>
     </w:pPr>
     <w:rPr>
       <w:color w:val="666666"/>
-      <w:sz w:val="22"/>
-      <w:szCs w:val="22"/>
     </w:rPr>
   </w:style>
   <w:style w:type="paragraph" w:styleId="Heading6">
     <w:name w:val="heading 6"/>
     <w:basedOn w:val="Normal"/>
     <w:next w:val="Normal"/>
+    <w:uiPriority w:val="9"/>
+    <w:semiHidden/>
+    <w:unhideWhenUsed/>
+    <w:qFormat/>
     <w:pPr>
-      <w:keepNext w:val="1"/>
-      <w:keepLines w:val="1"/>
-      <w:pageBreakBefore w:val="0"/>
-      <w:spacing w:after="80" w:before="240" w:lineRule="auto"/>
+      <w:keepNext/>
+      <w:keepLines/>
+      <w:spacing w:before="240" w:after="80"/>
+      <w:outlineLvl w:val="5"/>
     </w:pPr>
     <w:rPr>
-      <w:i w:val="1"/>
+      <w:i/>
       <w:color w:val="666666"/>
-      <w:sz w:val="22"/>
-      <w:szCs w:val="22"/>
     </w:rPr>
+  </w:style>
+  <w:style w:type="character" w:default="1" w:styleId="DefaultParagraphFont">
+    <w:name w:val="Default Paragraph Font"/>
+    <w:uiPriority w:val="1"/>
+    <w:semiHidden/>
+    <w:unhideWhenUsed/>
+  </w:style>
+  <w:style w:type="table" w:default="1" w:styleId="TableNormal">
+    <w:name w:val="Normal Table"/>
+    <w:uiPriority w:val="99"/>
+    <w:semiHidden/>
+    <w:unhideWhenUsed/>
+    <w:tblPr>
+      <w:tblInd w:w="0" w:type="dxa"/>
+      <w:tblCellMar>
+        <w:top w:w="0" w:type="dxa"/>
+        <w:left w:w="108" w:type="dxa"/>
+        <w:bottom w:w="0" w:type="dxa"/>
+        <w:right w:w="108" w:type="dxa"/>
+      </w:tblCellMar>
+    </w:tblPr>
+  </w:style>
+  <w:style w:type="numbering" w:default="1" w:styleId="NoList">
+    <w:name w:val="No List"/>
+    <w:uiPriority w:val="99"/>
+    <w:semiHidden/>
+    <w:unhideWhenUsed/>
   </w:style>
   <w:style w:type="paragraph" w:styleId="Title">
     <w:name w:val="Title"/>
     <w:basedOn w:val="Normal"/>
     <w:next w:val="Normal"/>
+    <w:uiPriority w:val="10"/>
+    <w:qFormat/>
     <w:pPr>
-      <w:keepNext w:val="1"/>
-      <w:keepLines w:val="1"/>
-      <w:pageBreakBefore w:val="0"/>
-      <w:spacing w:after="60" w:before="0" w:lineRule="auto"/>
+      <w:keepNext/>
+      <w:keepLines/>
+      <w:spacing w:after="60"/>
     </w:pPr>
     <w:rPr>
       <w:sz w:val="52"/>
@@ -502,15 +877,14 @@
     <w:name w:val="Subtitle"/>
     <w:basedOn w:val="Normal"/>
     <w:next w:val="Normal"/>
+    <w:uiPriority w:val="11"/>
+    <w:qFormat/>
     <w:pPr>
-      <w:keepNext w:val="1"/>
-      <w:keepLines w:val="1"/>
-      <w:pageBreakBefore w:val="0"/>
-      <w:spacing w:after="320" w:before="0" w:lineRule="auto"/>
+      <w:keepNext/>
+      <w:keepLines/>
+      <w:spacing w:after="320"/>
     </w:pPr>
     <w:rPr>
-      <w:rFonts w:ascii="Arial" w:cs="Arial" w:eastAsia="Arial" w:hAnsi="Arial"/>
-      <w:i w:val="0"/>
       <w:color w:val="666666"/>
       <w:sz w:val="30"/>
       <w:szCs w:val="30"/>

</xml_diff>